<commit_message>
Update-Se contempla el envio de notificacion a transportistas dentro de su zona de cobertura (ya sea por localidad de retiro o localidad de Entrega)
</commit_message>
<xml_diff>
--- a/Templates/TMP-Minuta-V1.docx
+++ b/Templates/TMP-Minuta-V1.docx
@@ -57,6 +57,9 @@
             <w:tcW w:w="1370" w:type="dxa"/>
           </w:tcPr>
           <w:p>
+            <w:pPr>
+              <w:jc w:val="center"/>
+            </w:pPr>
             <w:r>
               <w:t>ASISTENCIA</w:t>
             </w:r>
@@ -67,6 +70,9 @@
             <w:tcW w:w="3674" w:type="dxa"/>
           </w:tcPr>
           <w:p>
+            <w:pPr>
+              <w:jc w:val="center"/>
+            </w:pPr>
             <w:r>
               <w:t>TEMARIO</w:t>
             </w:r>

</xml_diff>

<commit_message>
Update: Corregir merge rama tp6 a main
</commit_message>
<xml_diff>
--- a/Templates/TMP-Minuta-V1.docx
+++ b/Templates/TMP-Minuta-V1.docx
@@ -57,6 +57,9 @@
             <w:tcW w:w="1370" w:type="dxa"/>
           </w:tcPr>
           <w:p>
+            <w:pPr>
+              <w:jc w:val="center"/>
+            </w:pPr>
             <w:r>
               <w:t>ASISTENCIA</w:t>
             </w:r>
@@ -67,6 +70,9 @@
             <w:tcW w:w="3674" w:type="dxa"/>
           </w:tcPr>
           <w:p>
+            <w:pPr>
+              <w:jc w:val="center"/>
+            </w:pPr>
             <w:r>
               <w:t>TEMARIO</w:t>
             </w:r>

</xml_diff>